<commit_message>
Signed-off-by: mugoya reymond stephen <raysteph12@gmail.com>
</commit_message>
<xml_diff>
--- a/Final Project Report.doc.docx
+++ b/Final Project Report.doc.docx
@@ -4655,7 +4655,7 @@
                 <w:sz w:val="24"/>
                 <w:szCs w:val="24"/>
               </w:rPr>
-              <w:t>Distributed software Development</w:t>
+              <w:t>Sentimental analysis</w:t>
             </w:r>
           </w:p>
         </w:tc>
@@ -4687,7 +4687,7 @@
                 <w:sz w:val="24"/>
                 <w:szCs w:val="24"/>
               </w:rPr>
-              <w:t>Process in which the software is being developed by different teams working at least 30 m apart physically.</w:t>
+              <w:t>The use of natural language processing, text analysis, computational linguistics, and biometrics to systematically identify, extract, quantify, and study affective states and subjective information.</w:t>
             </w:r>
           </w:p>
         </w:tc>
@@ -4712,6 +4712,13 @@
                 <w:szCs w:val="24"/>
               </w:rPr>
             </w:pPr>
+            <w:r>
+              <w:rPr>
+                <w:sz w:val="24"/>
+                <w:szCs w:val="24"/>
+              </w:rPr>
+              <w:t>Data mining</w:t>
+            </w:r>
           </w:p>
         </w:tc>
         <w:tc>
@@ -4733,6 +4740,20 @@
                 <w:szCs w:val="24"/>
               </w:rPr>
             </w:pPr>
+            <w:r>
+              <w:rPr>
+                <w:sz w:val="24"/>
+                <w:szCs w:val="24"/>
+              </w:rPr>
+              <w:t>T</w:t>
+            </w:r>
+            <w:r>
+              <w:rPr>
+                <w:sz w:val="24"/>
+                <w:szCs w:val="24"/>
+              </w:rPr>
+              <w:t>he practice of examining large pre-existing databases in order to generate new information</w:t>
+            </w:r>
           </w:p>
         </w:tc>
       </w:tr>
@@ -4847,6 +4868,56 @@
     </w:p>
     <w:p>
       <w:pPr>
+        <w:ind w:right="360"/>
+        <w:jc w:val="left"/>
+        <w:rPr>
+          <w:sz w:val="24"/>
+          <w:szCs w:val="24"/>
+        </w:rPr>
+      </w:pPr>
+    </w:p>
+    <w:p>
+      <w:pPr>
+        <w:ind w:right="360"/>
+        <w:jc w:val="left"/>
+        <w:rPr>
+          <w:sz w:val="24"/>
+          <w:szCs w:val="24"/>
+        </w:rPr>
+      </w:pPr>
+    </w:p>
+    <w:p>
+      <w:pPr>
+        <w:ind w:right="360"/>
+        <w:jc w:val="left"/>
+        <w:rPr>
+          <w:sz w:val="24"/>
+          <w:szCs w:val="24"/>
+        </w:rPr>
+      </w:pPr>
+    </w:p>
+    <w:p>
+      <w:pPr>
+        <w:ind w:right="360"/>
+        <w:jc w:val="left"/>
+        <w:rPr>
+          <w:sz w:val="24"/>
+          <w:szCs w:val="24"/>
+        </w:rPr>
+      </w:pPr>
+    </w:p>
+    <w:p>
+      <w:pPr>
+        <w:ind w:right="360"/>
+        <w:jc w:val="left"/>
+        <w:rPr>
+          <w:sz w:val="24"/>
+          <w:szCs w:val="24"/>
+        </w:rPr>
+      </w:pPr>
+    </w:p>
+    <w:p>
+      <w:pPr>
         <w:pStyle w:val="Heading3"/>
         <w:ind w:right="360"/>
         <w:jc w:val="left"/>
@@ -4862,6 +4933,7 @@
           <w:sz w:val="24"/>
           <w:szCs w:val="24"/>
         </w:rPr>
+        <w:lastRenderedPageBreak/>
         <w:t>Acronyms and abbreviations</w:t>
       </w:r>
       <w:bookmarkEnd w:id="18"/>
@@ -6157,6 +6229,7 @@
           <w:sz w:val="24"/>
           <w:szCs w:val="24"/>
         </w:rPr>
+        <w:lastRenderedPageBreak/>
         <w:t>Steering Group</w:t>
       </w:r>
       <w:bookmarkEnd w:id="24"/>
@@ -9007,7 +9080,6 @@
         <w:rPr>
           <w:szCs w:val="24"/>
         </w:rPr>
-        <w:lastRenderedPageBreak/>
         <w:t>Project Results</w:t>
       </w:r>
       <w:bookmarkEnd w:id="29"/>
@@ -11279,6 +11351,7 @@
           <w:sz w:val="24"/>
           <w:szCs w:val="24"/>
         </w:rPr>
+        <w:lastRenderedPageBreak/>
         <w:tab/>
         <w:t xml:space="preserve">      Partially (partially implemented, more description under Remarks subsection)</w:t>
       </w:r>
@@ -11353,7 +11426,6 @@
           <w:sz w:val="24"/>
           <w:szCs w:val="24"/>
         </w:rPr>
-        <w:lastRenderedPageBreak/>
         <w:t>Requirements Compliance Summary</w:t>
       </w:r>
       <w:bookmarkEnd w:id="32"/>
@@ -13113,7 +13185,15 @@
                 <w:sz w:val="24"/>
                 <w:szCs w:val="24"/>
               </w:rPr>
-              <w:t>Final Presentation &amp; delivery</w:t>
+              <w:t>Final Presentatio</w:t>
+            </w:r>
+            <w:r>
+              <w:rPr>
+                <w:sz w:val="24"/>
+                <w:szCs w:val="24"/>
+              </w:rPr>
+              <w:lastRenderedPageBreak/>
+              <w:t>n &amp; delivery</w:t>
             </w:r>
           </w:p>
         </w:tc>
@@ -13288,7 +13368,6 @@
           <w:sz w:val="24"/>
           <w:szCs w:val="24"/>
         </w:rPr>
-        <w:lastRenderedPageBreak/>
         <w:t>Remarks</w:t>
       </w:r>
       <w:bookmarkEnd w:id="35"/>
@@ -15606,7 +15685,7 @@
               <w:rStyle w:val="PageNumber"/>
               <w:noProof/>
             </w:rPr>
-            <w:t>10</w:t>
+            <w:t>4</w:t>
           </w:r>
           <w:r>
             <w:rPr>

</xml_diff>